<commit_message>
Fix resume and some texts and images
</commit_message>
<xml_diff>
--- a/files/Chua_Resume.docx
+++ b/files/Chua_Resume.docx
@@ -9,7 +9,6 @@
       <w:r>
         <w:t>‍‍</w:t>
       </w:r>
-      <w:proofErr w:type="spellStart"/>
       <w:sdt>
         <w:sdtPr>
           <w:rPr>
@@ -30,14 +29,7 @@
             <w:rPr>
               <w:sz w:val="40"/>
             </w:rPr>
-            <w:t>Chern</w:t>
-          </w:r>
-          <w:proofErr w:type="spellEnd"/>
-          <w:r>
-            <w:rPr>
-              <w:sz w:val="40"/>
-            </w:rPr>
-            <w:t xml:space="preserve"> Yee, Chua</w:t>
+            <w:t>Chern Yee, Chua</w:t>
           </w:r>
         </w:sdtContent>
       </w:sdt>
@@ -250,7 +242,7 @@
         <w:rPr>
           <w:szCs w:val="19"/>
         </w:rPr>
-        <w:t xml:space="preserve"> (check the company position and add relevant skill sets to the job)</w:t>
+        <w:t xml:space="preserve"> </w:t>
       </w:r>
       <w:bookmarkStart w:id="0" w:name="_GoBack"/>
       <w:bookmarkEnd w:id="0"/>
@@ -595,71 +587,7 @@
           <w:caps w:val="0"/>
         </w:rPr>
         <w:br/>
-        <w:t xml:space="preserve">Software Skills: </w:t>
-      </w:r>
-      <w:proofErr w:type="spellStart"/>
-      <w:r>
-        <w:rPr>
-          <w:b w:val="0"/>
-          <w:caps w:val="0"/>
-        </w:rPr>
-        <w:t>Git</w:t>
-      </w:r>
-      <w:proofErr w:type="spellEnd"/>
-      <w:r>
-        <w:rPr>
-          <w:b w:val="0"/>
-          <w:caps w:val="0"/>
-        </w:rPr>
-        <w:t xml:space="preserve">/GitHub, Android Studio, </w:t>
-      </w:r>
-      <w:proofErr w:type="spellStart"/>
-      <w:r>
-        <w:rPr>
-          <w:b w:val="0"/>
-          <w:caps w:val="0"/>
-        </w:rPr>
-        <w:t>PuTTy</w:t>
-      </w:r>
-      <w:proofErr w:type="spellEnd"/>
-      <w:r>
-        <w:rPr>
-          <w:b w:val="0"/>
-          <w:caps w:val="0"/>
-        </w:rPr>
-        <w:t xml:space="preserve">, Cygwin Terminal, </w:t>
-      </w:r>
-      <w:proofErr w:type="spellStart"/>
-      <w:r>
-        <w:rPr>
-          <w:b w:val="0"/>
-          <w:caps w:val="0"/>
-        </w:rPr>
-        <w:t>Keil</w:t>
-      </w:r>
-      <w:proofErr w:type="spellEnd"/>
-      <w:r>
-        <w:rPr>
-          <w:b w:val="0"/>
-          <w:caps w:val="0"/>
-        </w:rPr>
-        <w:t xml:space="preserve"> </w:t>
-      </w:r>
-      <w:proofErr w:type="spellStart"/>
-      <w:r>
-        <w:rPr>
-          <w:b w:val="0"/>
-          <w:caps w:val="0"/>
-        </w:rPr>
-        <w:t>uVision</w:t>
-      </w:r>
-      <w:proofErr w:type="spellEnd"/>
-      <w:r>
-        <w:rPr>
-          <w:b w:val="0"/>
-          <w:caps w:val="0"/>
-        </w:rPr>
-        <w:t>, Multisim</w:t>
+        <w:t>Software Skills: Git/GitHub, Android Studio, PuTTy, Cygwin Terminal, Keil uVision, Multisim</w:t>
       </w:r>
       <w:r>
         <w:rPr>
@@ -838,13 +766,8 @@
         <w:t>of capturing</w:t>
       </w:r>
       <w:r>
-        <w:t xml:space="preserve"> all the changes under </w:t>
-      </w:r>
-      <w:proofErr w:type="spellStart"/>
-      <w:r>
-        <w:t>JavaModel</w:t>
-      </w:r>
-      <w:proofErr w:type="spellEnd"/>
+        <w:t xml:space="preserve"> all the changes under JavaModel</w:t>
+      </w:r>
       <w:r>
         <w:t xml:space="preserve"> in eclipse and record</w:t>
       </w:r>
@@ -1041,15 +964,7 @@
         <w:t>ed</w:t>
       </w:r>
       <w:r>
-        <w:t xml:space="preserve"> Nintendo </w:t>
-      </w:r>
-      <w:proofErr w:type="spellStart"/>
-      <w:r>
-        <w:t>Bomberman</w:t>
-      </w:r>
-      <w:proofErr w:type="spellEnd"/>
-      <w:r>
-        <w:t xml:space="preserve"> game using ARM Assembly Language</w:t>
+        <w:t xml:space="preserve"> Nintendo Bomberman game using ARM Assembly Language</w:t>
       </w:r>
     </w:p>
     <w:p>
@@ -1236,13 +1151,8 @@
         <w:spacing w:after="0"/>
       </w:pPr>
       <w:r>
-        <w:t xml:space="preserve">Customized a well-known Chinese game in both English and Chinese using </w:t>
-      </w:r>
-      <w:proofErr w:type="spellStart"/>
-      <w:r>
-        <w:t>AppInventor</w:t>
-      </w:r>
-      <w:proofErr w:type="spellEnd"/>
+        <w:t>Customized a well-known Chinese game in both English and Chinese using AppInventor</w:t>
+      </w:r>
       <w:r>
         <w:br/>
         <w:t xml:space="preserve">Google Play Store: </w:t>
@@ -2370,6 +2280,7 @@
     <w:rsid w:val="0098054E"/>
     <w:rsid w:val="009B69ED"/>
     <w:rsid w:val="009D06A8"/>
+    <w:rsid w:val="009E5BD9"/>
     <w:rsid w:val="00A646EE"/>
     <w:rsid w:val="00B73161"/>
     <w:rsid w:val="00CC40BC"/>
@@ -3161,7 +3072,7 @@
 </file>
 
 <file path=customXml/itemProps3.xml><?xml version="1.0" encoding="utf-8"?>
-<ds:datastoreItem xmlns:ds="http://schemas.openxmlformats.org/officeDocument/2006/customXml" ds:itemID="{82857659-36F8-4E44-BDD7-F0C82ADFF9C1}">
+<ds:datastoreItem xmlns:ds="http://schemas.openxmlformats.org/officeDocument/2006/customXml" ds:itemID="{ECE52BEA-CA6C-4CED-A5D9-4E6F77D135B7}">
   <ds:schemaRefs>
     <ds:schemaRef ds:uri="http://schemas.openxmlformats.org/officeDocument/2006/bibliography"/>
   </ds:schemaRefs>

</xml_diff>

<commit_message>
fix the scrolling button and add project
</commit_message>
<xml_diff>
--- a/files/Chua_Resume.docx
+++ b/files/Chua_Resume.docx
@@ -9,30 +9,20 @@
       <w:r>
         <w:t>‍‍</w:t>
       </w:r>
-      <w:sdt>
-        <w:sdtPr>
-          <w:rPr>
-            <w:sz w:val="40"/>
-          </w:rPr>
-          <w:alias w:val="Your Name"/>
-          <w:tag w:val=""/>
-          <w:id w:val="1246310863"/>
-          <w:placeholder>
-            <w:docPart w:val="9C06AE8744E44ECC9B9B21C25B2E5321"/>
-          </w:placeholder>
-          <w:dataBinding w:prefixMappings="xmlns:ns0='http://purl.org/dc/elements/1.1/' xmlns:ns1='http://schemas.openxmlformats.org/package/2006/metadata/core-properties' " w:xpath="/ns1:coreProperties[1]/ns0:creator[1]" w:storeItemID="{6C3C8BC8-F283-45AE-878A-BAB7291924A1}"/>
-          <w:text/>
-        </w:sdtPr>
-        <w:sdtEndPr/>
-        <w:sdtContent>
-          <w:r>
-            <w:rPr>
-              <w:sz w:val="40"/>
-            </w:rPr>
-            <w:t>Chern Yee, Chua</w:t>
-          </w:r>
-        </w:sdtContent>
-      </w:sdt>
+      <w:proofErr w:type="spellStart"/>
+      <w:r>
+        <w:rPr>
+          <w:sz w:val="40"/>
+        </w:rPr>
+        <w:t>Chern</w:t>
+      </w:r>
+      <w:proofErr w:type="spellEnd"/>
+      <w:r>
+        <w:rPr>
+          <w:sz w:val="40"/>
+        </w:rPr>
+        <w:t xml:space="preserve"> Yee, Chua</w:t>
+      </w:r>
     </w:p>
     <w:p>
       <w:pPr>
@@ -96,19 +86,16 @@
     <w:p>
       <w:pPr>
         <w:pStyle w:val="SectionHeading"/>
-        <w:spacing w:before="120" w:after="120"/>
-      </w:pPr>
-      <w:r>
-        <w:rPr>
-          <w:u w:val="single"/>
-        </w:rPr>
-        <w:t>Objective_</w:t>
-      </w:r>
-      <w:r>
-        <w:rPr>
-          <w:u w:val="single"/>
-        </w:rPr>
-        <w:t>____________________________________________________________________________________________</w:t>
+        <w:spacing w:before="120" w:after="20"/>
+        <w:rPr>
+          <w:sz w:val="28"/>
+        </w:rPr>
+      </w:pPr>
+      <w:r>
+        <w:rPr>
+          <w:sz w:val="28"/>
+        </w:rPr>
+        <w:t>Objective</w:t>
       </w:r>
     </w:p>
     <w:p>
@@ -118,7 +105,7 @@
           <w:ilvl w:val="0"/>
           <w:numId w:val="0"/>
         </w:numPr>
-        <w:spacing w:after="120"/>
+        <w:spacing w:after="0"/>
         <w:jc w:val="both"/>
         <w:rPr>
           <w:szCs w:val="19"/>
@@ -128,150 +115,22 @@
         <w:rPr>
           <w:szCs w:val="19"/>
         </w:rPr>
-        <w:t xml:space="preserve">Seeking </w:t>
-      </w:r>
-      <w:r>
-        <w:rPr>
-          <w:szCs w:val="19"/>
-        </w:rPr>
-        <w:t xml:space="preserve">internship </w:t>
-      </w:r>
-      <w:r>
-        <w:rPr>
-          <w:szCs w:val="19"/>
-        </w:rPr>
-        <w:t>i</w:t>
-      </w:r>
-      <w:r>
-        <w:rPr>
-          <w:szCs w:val="19"/>
-        </w:rPr>
-        <w:t>n co</w:t>
-      </w:r>
-      <w:r>
-        <w:rPr>
-          <w:szCs w:val="19"/>
-        </w:rPr>
-        <w:t xml:space="preserve">mputer engineering </w:t>
-      </w:r>
-      <w:r>
-        <w:rPr>
-          <w:szCs w:val="19"/>
-        </w:rPr>
-        <w:t>field</w:t>
-      </w:r>
-      <w:r>
-        <w:rPr>
-          <w:szCs w:val="19"/>
-        </w:rPr>
-        <w:t xml:space="preserve">. </w:t>
-      </w:r>
-      <w:r>
-        <w:rPr>
-          <w:szCs w:val="19"/>
-        </w:rPr>
-        <w:t xml:space="preserve"> Highly interested </w:t>
-      </w:r>
-      <w:r>
-        <w:rPr>
-          <w:szCs w:val="19"/>
-        </w:rPr>
-        <w:t>i</w:t>
-      </w:r>
-      <w:r>
-        <w:rPr>
-          <w:szCs w:val="19"/>
-        </w:rPr>
-        <w:t xml:space="preserve">n </w:t>
-      </w:r>
-      <w:r>
-        <w:rPr>
-          <w:szCs w:val="19"/>
-        </w:rPr>
-        <w:t xml:space="preserve">software </w:t>
-      </w:r>
-      <w:r>
-        <w:rPr>
-          <w:szCs w:val="19"/>
-        </w:rPr>
-        <w:t>design</w:t>
-      </w:r>
-      <w:r>
-        <w:rPr>
-          <w:szCs w:val="19"/>
-        </w:rPr>
-        <w:t xml:space="preserve"> an</w:t>
-      </w:r>
-      <w:r>
-        <w:rPr>
-          <w:szCs w:val="19"/>
-        </w:rPr>
-        <w:t>d</w:t>
-      </w:r>
-      <w:r>
-        <w:rPr>
-          <w:szCs w:val="19"/>
-        </w:rPr>
-        <w:t xml:space="preserve"> d</w:t>
-      </w:r>
-      <w:r>
-        <w:rPr>
-          <w:szCs w:val="19"/>
-        </w:rPr>
-        <w:t>evelopment</w:t>
-      </w:r>
-      <w:r>
-        <w:rPr>
-          <w:szCs w:val="19"/>
-        </w:rPr>
-        <w:t xml:space="preserve"> </w:t>
-      </w:r>
-      <w:r>
-        <w:rPr>
-          <w:szCs w:val="19"/>
-        </w:rPr>
-        <w:t>as well as ha</w:t>
-      </w:r>
-      <w:r>
-        <w:rPr>
-          <w:szCs w:val="19"/>
-        </w:rPr>
-        <w:t>rdware/software interfaces.</w:t>
-      </w:r>
-      <w:r>
-        <w:rPr>
-          <w:szCs w:val="19"/>
-        </w:rPr>
-        <w:t xml:space="preserve"> </w:t>
-      </w:r>
-      <w:bookmarkStart w:id="0" w:name="_GoBack"/>
-      <w:bookmarkEnd w:id="0"/>
+        <w:t>Highly motivated and interested, seeking a career in software design and development as well as hardware/software interfaces.</w:t>
+      </w:r>
     </w:p>
     <w:p>
       <w:pPr>
         <w:pStyle w:val="SectionHeading"/>
-        <w:spacing w:before="120" w:after="120"/>
-        <w:rPr>
-          <w:u w:val="single"/>
-        </w:rPr>
-      </w:pPr>
-      <w:r>
-        <w:rPr>
-          <w:u w:val="single"/>
+        <w:spacing w:before="120" w:after="20"/>
+        <w:rPr>
+          <w:sz w:val="28"/>
+        </w:rPr>
+      </w:pPr>
+      <w:r>
+        <w:rPr>
+          <w:sz w:val="28"/>
         </w:rPr>
         <w:t>Education</w:t>
-      </w:r>
-      <w:r>
-        <w:rPr>
-          <w:u w:val="single"/>
-        </w:rPr>
-        <w:t>____________________________________________________________</w:t>
-      </w:r>
-      <w:r>
-        <w:rPr>
-          <w:u w:val="single"/>
-        </w:rPr>
-        <w:t>________________________________</w:t>
       </w:r>
     </w:p>
     <w:sdt>
@@ -322,6 +181,12 @@
                   <w:szCs w:val="19"/>
                 </w:rPr>
                 <w:t>THE state university of new york</w:t>
+              </w:r>
+              <w:r>
+                <w:rPr>
+                  <w:szCs w:val="19"/>
+                </w:rPr>
+                <w:tab/>
               </w:r>
               <w:r>
                 <w:rPr>
@@ -423,7 +288,7 @@
                   <w:ilvl w:val="0"/>
                   <w:numId w:val="0"/>
                 </w:numPr>
-                <w:spacing w:after="120"/>
+                <w:spacing w:after="0"/>
               </w:pPr>
               <w:r>
                 <w:rPr>
@@ -461,6 +326,12 @@
                 </w:rPr>
                 <w:t>ACM UB Chapter, GDG Buffalo</w:t>
               </w:r>
+              <w:r>
+                <w:rPr>
+                  <w:szCs w:val="19"/>
+                </w:rPr>
+                <w:t xml:space="preserve"> Chapter</w:t>
+              </w:r>
             </w:p>
           </w:sdtContent>
         </w:sdt>
@@ -469,256 +340,22 @@
     <w:p>
       <w:pPr>
         <w:pStyle w:val="SectionHeading"/>
-        <w:spacing w:before="120" w:after="120"/>
-        <w:rPr>
-          <w:u w:val="single"/>
-        </w:rPr>
-      </w:pPr>
-      <w:r>
-        <w:rPr>
-          <w:u w:val="single"/>
-        </w:rPr>
-        <w:t>Relevant Coursework______________________________________________________________________________</w:t>
+        <w:spacing w:before="120" w:after="20"/>
+        <w:rPr>
+          <w:sz w:val="28"/>
+        </w:rPr>
+      </w:pPr>
+      <w:r>
+        <w:rPr>
+          <w:sz w:val="28"/>
+        </w:rPr>
+        <w:t>Employment Experience</w:t>
       </w:r>
     </w:p>
     <w:p>
       <w:pPr>
         <w:spacing w:after="0"/>
         <w:rPr>
-          <w:szCs w:val="19"/>
-        </w:rPr>
-      </w:pPr>
-      <w:r>
-        <w:rPr>
-          <w:szCs w:val="19"/>
-        </w:rPr>
-        <w:t xml:space="preserve">Digital Systems, Data Structures, Computer Organization, Real-time &amp; Embedded </w:t>
-      </w:r>
-      <w:r>
-        <w:rPr>
-          <w:szCs w:val="19"/>
-        </w:rPr>
-        <w:t>OS</w:t>
-      </w:r>
-      <w:r>
-        <w:rPr>
-          <w:szCs w:val="19"/>
-        </w:rPr>
-        <w:t xml:space="preserve">, </w:t>
-      </w:r>
-      <w:r>
-        <w:rPr>
-          <w:szCs w:val="19"/>
-        </w:rPr>
-        <w:t>Microprocessors &amp; Microcomputers, Hardware/Software Integrated System</w:t>
-      </w:r>
-      <w:r>
-        <w:rPr>
-          <w:szCs w:val="19"/>
-        </w:rPr>
-        <w:t>, Computer Systems Administration, Operating Systems, Software Engineering</w:t>
-      </w:r>
-    </w:p>
-    <w:p>
-      <w:pPr>
-        <w:pStyle w:val="SectionHeading"/>
-        <w:spacing w:before="120" w:after="120"/>
-        <w:rPr>
-          <w:u w:val="single"/>
-        </w:rPr>
-      </w:pPr>
-      <w:r>
-        <w:rPr>
-          <w:u w:val="single"/>
-        </w:rPr>
-        <w:t>Skills &amp; Abilities</w:t>
-      </w:r>
-      <w:r>
-        <w:rPr>
-          <w:u w:val="single"/>
-        </w:rPr>
-        <w:t>_________________</w:t>
-      </w:r>
-      <w:r>
-        <w:rPr>
-          <w:u w:val="single"/>
-        </w:rPr>
-        <w:t>_________________________________________________________</w:t>
-      </w:r>
-      <w:r>
-        <w:rPr>
-          <w:u w:val="single"/>
-        </w:rPr>
-        <w:t>__________</w:t>
-      </w:r>
-    </w:p>
-    <w:p>
-      <w:pPr>
-        <w:pStyle w:val="Subsection"/>
-        <w:spacing w:before="120" w:after="0"/>
-        <w:rPr>
-          <w:b w:val="0"/>
-          <w:caps w:val="0"/>
-        </w:rPr>
-      </w:pPr>
-      <w:r>
-        <w:t>Technical skills</w:t>
-      </w:r>
-      <w:r>
-        <w:br/>
-      </w:r>
-      <w:r>
-        <w:rPr>
-          <w:b w:val="0"/>
-          <w:caps w:val="0"/>
-        </w:rPr>
-        <w:t xml:space="preserve">Programming Skills: </w:t>
-      </w:r>
-      <w:r>
-        <w:rPr>
-          <w:b w:val="0"/>
-          <w:caps w:val="0"/>
-        </w:rPr>
-        <w:t>C, C++, Java, Python; HDL Verilog; Assembly MIPS, ARM; HTML, CSS, JavaScript and SQL</w:t>
-      </w:r>
-      <w:r>
-        <w:rPr>
-          <w:b w:val="0"/>
-          <w:caps w:val="0"/>
-        </w:rPr>
-        <w:br/>
-        <w:t>Software Skills: Git/GitHub, Android Studio, PuTTy, Cygwin Terminal, Keil uVision, Multisim</w:t>
-      </w:r>
-      <w:r>
-        <w:rPr>
-          <w:b w:val="0"/>
-          <w:caps w:val="0"/>
-        </w:rPr>
-        <w:br/>
-      </w:r>
-      <w:r>
-        <w:rPr>
-          <w:b w:val="0"/>
-          <w:caps w:val="0"/>
-        </w:rPr>
-        <w:t>Operating System</w:t>
-      </w:r>
-      <w:r>
-        <w:rPr>
-          <w:b w:val="0"/>
-          <w:caps w:val="0"/>
-        </w:rPr>
-        <w:t>s</w:t>
-      </w:r>
-      <w:r>
-        <w:rPr>
-          <w:b w:val="0"/>
-          <w:caps w:val="0"/>
-        </w:rPr>
-        <w:t xml:space="preserve">: </w:t>
-      </w:r>
-      <w:r>
-        <w:rPr>
-          <w:b w:val="0"/>
-          <w:caps w:val="0"/>
-        </w:rPr>
-        <w:t xml:space="preserve">Microsoft </w:t>
-      </w:r>
-      <w:r>
-        <w:rPr>
-          <w:b w:val="0"/>
-          <w:caps w:val="0"/>
-        </w:rPr>
-        <w:t xml:space="preserve">Windows, Linux, Android, Embedded </w:t>
-      </w:r>
-      <w:r>
-        <w:rPr>
-          <w:b w:val="0"/>
-          <w:caps w:val="0"/>
-        </w:rPr>
-        <w:t>Linux</w:t>
-      </w:r>
-    </w:p>
-    <w:p>
-      <w:pPr>
-        <w:pStyle w:val="Subsection"/>
-        <w:spacing w:before="120" w:after="0"/>
-      </w:pPr>
-      <w:r>
-        <w:t>Language proficiency</w:t>
-      </w:r>
-    </w:p>
-    <w:p>
-      <w:pPr>
-        <w:pStyle w:val="ListBullet"/>
-        <w:numPr>
-          <w:ilvl w:val="0"/>
-          <w:numId w:val="0"/>
-        </w:numPr>
-        <w:ind w:left="144" w:hanging="144"/>
-      </w:pPr>
-      <w:r>
-        <w:t xml:space="preserve">Chinese Mandarin </w:t>
-      </w:r>
-      <w:r>
-        <w:t>(</w:t>
-      </w:r>
-      <w:r>
-        <w:t>Native Fluency</w:t>
-      </w:r>
-      <w:r>
-        <w:t xml:space="preserve">), </w:t>
-      </w:r>
-      <w:r>
-        <w:t xml:space="preserve">English </w:t>
-      </w:r>
-      <w:r>
-        <w:t>(</w:t>
-      </w:r>
-      <w:r>
-        <w:t>Professional Proficiency</w:t>
-      </w:r>
-      <w:r>
-        <w:t xml:space="preserve">), </w:t>
-      </w:r>
-      <w:r>
-        <w:t xml:space="preserve">Malay </w:t>
-      </w:r>
-      <w:r>
-        <w:t>(Competent</w:t>
-      </w:r>
-      <w:r>
-        <w:t xml:space="preserve"> Proficiency</w:t>
-      </w:r>
-      <w:r>
-        <w:t>)</w:t>
-      </w:r>
-    </w:p>
-    <w:p>
-      <w:pPr>
-        <w:pStyle w:val="SectionHeading"/>
-        <w:spacing w:before="120" w:after="120"/>
-        <w:rPr>
-          <w:u w:val="single"/>
-        </w:rPr>
-      </w:pPr>
-      <w:r>
-        <w:rPr>
-          <w:u w:val="single"/>
-        </w:rPr>
-        <w:t>Employment Experience___________</w:t>
-      </w:r>
-      <w:r>
-        <w:rPr>
-          <w:u w:val="single"/>
-        </w:rPr>
-        <w:t>_______________________________________________________________</w:t>
-      </w:r>
-    </w:p>
-    <w:p>
-      <w:pPr>
-        <w:spacing w:after="0"/>
-        <w:rPr>
           <w:b/>
         </w:rPr>
       </w:pPr>
@@ -739,7 +376,24 @@
           <w:b/>
         </w:rPr>
         <w:tab/>
-        <w:t xml:space="preserve">SUMMER 2015 </w:t>
+      </w:r>
+      <w:r>
+        <w:rPr>
+          <w:b/>
+        </w:rPr>
+        <w:tab/>
+      </w:r>
+      <w:r>
+        <w:rPr>
+          <w:b/>
+        </w:rPr>
+        <w:t>JUNE</w:t>
+      </w:r>
+      <w:r>
+        <w:rPr>
+          <w:b/>
+        </w:rPr>
+        <w:t xml:space="preserve"> 2015 </w:t>
       </w:r>
       <w:r>
         <w:rPr>
@@ -760,19 +414,27 @@
         <w:spacing w:after="100" w:afterAutospacing="1"/>
       </w:pPr>
       <w:r>
-        <w:t xml:space="preserve">Developed an eclipse plugin software that is capable </w:t>
-      </w:r>
-      <w:r>
-        <w:t>of capturing</w:t>
-      </w:r>
-      <w:r>
-        <w:t xml:space="preserve"> all the changes under JavaModel</w:t>
-      </w:r>
-      <w:r>
-        <w:t xml:space="preserve"> in eclipse and record</w:t>
-      </w:r>
-      <w:r>
-        <w:t xml:space="preserve"> data to a file</w:t>
+        <w:t xml:space="preserve">Developed an eclipse plugin software that </w:t>
+      </w:r>
+      <w:r>
+        <w:t>captures</w:t>
+      </w:r>
+      <w:r>
+        <w:t xml:space="preserve"> the changes under </w:t>
+      </w:r>
+      <w:proofErr w:type="spellStart"/>
+      <w:r>
+        <w:t>JavaModel</w:t>
+      </w:r>
+      <w:proofErr w:type="spellEnd"/>
+      <w:r>
+        <w:t xml:space="preserve"> in </w:t>
+      </w:r>
+      <w:r>
+        <w:t>E</w:t>
+      </w:r>
+      <w:r>
+        <w:t>clipse and record data to a file</w:t>
       </w:r>
     </w:p>
     <w:p>
@@ -781,22 +443,34 @@
         <w:spacing w:after="100" w:afterAutospacing="1"/>
       </w:pPr>
       <w:r>
-        <w:t xml:space="preserve">Collect </w:t>
-      </w:r>
-      <w:r>
-        <w:t>data</w:t>
-      </w:r>
-      <w:r>
-        <w:t xml:space="preserve"> from students and </w:t>
-      </w:r>
-      <w:r>
-        <w:t>analyz</w:t>
-      </w:r>
-      <w:r>
-        <w:t xml:space="preserve">e </w:t>
-      </w:r>
-      <w:r>
-        <w:t>the data in order to teach beginner students how to code efficiently</w:t>
+        <w:t>Collect</w:t>
+      </w:r>
+      <w:r>
+        <w:t>ing</w:t>
+      </w:r>
+      <w:r>
+        <w:t xml:space="preserve"> </w:t>
+      </w:r>
+      <w:r>
+        <w:t xml:space="preserve">inputs </w:t>
+      </w:r>
+      <w:r>
+        <w:t>from students and analyz</w:t>
+      </w:r>
+      <w:r>
+        <w:t>ing</w:t>
+      </w:r>
+      <w:r>
+        <w:t xml:space="preserve"> the data </w:t>
+      </w:r>
+      <w:r>
+        <w:t xml:space="preserve">to learn the process of </w:t>
+      </w:r>
+      <w:r>
+        <w:t xml:space="preserve">beginner’s </w:t>
+      </w:r>
+      <w:r>
+        <w:t xml:space="preserve">coding </w:t>
       </w:r>
     </w:p>
     <w:p>
@@ -804,7 +478,13 @@
         <w:pStyle w:val="ListBullet"/>
       </w:pPr>
       <w:r>
-        <w:t xml:space="preserve">Check out the project on GitHub: </w:t>
+        <w:t>GitHub</w:t>
+      </w:r>
+      <w:r>
+        <w:t xml:space="preserve"> link</w:t>
+      </w:r>
+      <w:r>
+        <w:t xml:space="preserve">: </w:t>
       </w:r>
       <w:hyperlink r:id="rId11" w:history="1">
         <w:r>
@@ -815,43 +495,267 @@
         </w:r>
       </w:hyperlink>
       <w:r>
+        <w:t xml:space="preserve">  </w:t>
+      </w:r>
+    </w:p>
+    <w:p>
+      <w:pPr>
+        <w:spacing w:after="0"/>
+        <w:rPr>
+          <w:b/>
+        </w:rPr>
+      </w:pPr>
+      <w:r>
+        <w:rPr>
+          <w:b/>
+        </w:rPr>
+        <w:t>STUDENT ASSISTANT</w:t>
+      </w:r>
+      <w:r>
+        <w:rPr>
+          <w:b/>
+        </w:rPr>
+        <w:t xml:space="preserve">, </w:t>
+      </w:r>
+      <w:r>
+        <w:rPr>
+          <w:b/>
+        </w:rPr>
+        <w:t>UB CAMPUS DINING &amp; SHOPS</w:t>
+      </w:r>
+      <w:r>
+        <w:rPr>
+          <w:b/>
+        </w:rPr>
+        <w:tab/>
+      </w:r>
+      <w:r>
+        <w:rPr>
+          <w:b/>
+        </w:rPr>
+        <w:tab/>
+      </w:r>
+      <w:r>
+        <w:rPr>
+          <w:b/>
+        </w:rPr>
+        <w:tab/>
+      </w:r>
+      <w:r>
+        <w:rPr>
+          <w:b/>
+        </w:rPr>
+        <w:tab/>
+      </w:r>
+      <w:r>
+        <w:rPr>
+          <w:b/>
+        </w:rPr>
+        <w:tab/>
+      </w:r>
+      <w:r>
+        <w:rPr>
+          <w:b/>
+        </w:rPr>
+        <w:t>J</w:t>
+      </w:r>
+      <w:r>
+        <w:rPr>
+          <w:b/>
+        </w:rPr>
+        <w:t>AN</w:t>
+      </w:r>
+      <w:r>
+        <w:rPr>
+          <w:b/>
+        </w:rPr>
+        <w:t xml:space="preserve"> 201</w:t>
+      </w:r>
+      <w:r>
+        <w:rPr>
+          <w:b/>
+        </w:rPr>
+        <w:t>4</w:t>
+      </w:r>
+      <w:r>
+        <w:rPr>
+          <w:b/>
+        </w:rPr>
         <w:t xml:space="preserve"> </w:t>
       </w:r>
       <w:r>
+        <w:rPr>
+          <w:b/>
+        </w:rPr>
+        <w:t>–</w:t>
+      </w:r>
+      <w:r>
+        <w:rPr>
+          <w:b/>
+        </w:rPr>
         <w:t xml:space="preserve"> </w:t>
       </w:r>
+      <w:r>
+        <w:rPr>
+          <w:b/>
+        </w:rPr>
+        <w:t>MAY 2015</w:t>
+      </w:r>
+    </w:p>
+    <w:p>
+      <w:pPr>
+        <w:pStyle w:val="ListBullet"/>
+        <w:spacing w:after="100" w:afterAutospacing="1"/>
+      </w:pPr>
+      <w:r>
+        <w:t xml:space="preserve">Resolved and </w:t>
+      </w:r>
+      <w:r>
+        <w:rPr>
+          <w:lang w:eastAsia="zh-CN"/>
+        </w:rPr>
+        <w:t xml:space="preserve">provided customers with an excellent experience and </w:t>
+      </w:r>
+      <w:r>
+        <w:rPr>
+          <w:lang w:eastAsia="zh-CN"/>
+        </w:rPr>
+        <w:t xml:space="preserve">quality </w:t>
+      </w:r>
+      <w:r>
+        <w:rPr>
+          <w:lang w:eastAsia="zh-CN"/>
+        </w:rPr>
+        <w:t>service</w:t>
+      </w:r>
+    </w:p>
+    <w:p>
+      <w:pPr>
+        <w:pStyle w:val="ListBullet"/>
+        <w:spacing w:after="0"/>
+      </w:pPr>
+      <w:r>
+        <w:t>Assisted chef</w:t>
+      </w:r>
+      <w:r>
+        <w:t xml:space="preserve">s in preparing food items </w:t>
+      </w:r>
+      <w:r>
+        <w:t xml:space="preserve">and dishes </w:t>
+      </w:r>
+      <w:r>
+        <w:t>and ensured the cleanliness of kitchen and dining area</w:t>
+      </w:r>
+    </w:p>
+    <w:p>
+      <w:pPr>
+        <w:pStyle w:val="ListBullet"/>
+        <w:spacing w:after="0"/>
+      </w:pPr>
+      <w:r>
+        <w:t xml:space="preserve">Took initiative to help other co-workers when scheduled duties were completed </w:t>
+      </w:r>
     </w:p>
     <w:p>
       <w:pPr>
         <w:pStyle w:val="SectionHeading"/>
-        <w:spacing w:before="120" w:after="120"/>
-        <w:rPr>
-          <w:u w:val="single"/>
-        </w:rPr>
-      </w:pPr>
-      <w:r>
-        <w:rPr>
-          <w:u w:val="single"/>
-        </w:rPr>
-        <w:t>Academic Projects</w:t>
-      </w:r>
-      <w:r>
-        <w:rPr>
-          <w:u w:val="single"/>
-        </w:rPr>
-        <w:t>______________</w:t>
-      </w:r>
-      <w:r>
-        <w:rPr>
-          <w:u w:val="single"/>
-        </w:rPr>
-        <w:t>__________________________________________________________</w:t>
-      </w:r>
-      <w:r>
-        <w:rPr>
-          <w:u w:val="single"/>
-        </w:rPr>
-        <w:t>__________</w:t>
+        <w:spacing w:before="120" w:after="20"/>
+        <w:rPr>
+          <w:sz w:val="28"/>
+        </w:rPr>
+      </w:pPr>
+      <w:r>
+        <w:rPr>
+          <w:sz w:val="28"/>
+        </w:rPr>
+        <w:t>Projects</w:t>
+      </w:r>
+    </w:p>
+    <w:p>
+      <w:pPr>
+        <w:pStyle w:val="Subsection"/>
+        <w:spacing w:before="0" w:after="0"/>
+      </w:pPr>
+      <w:r>
+        <w:t>PROJECT “Fairwell” (GROUP PROJECT)</w:t>
+      </w:r>
+      <w:r>
+        <w:tab/>
+      </w:r>
+      <w:r>
+        <w:tab/>
+      </w:r>
+      <w:r>
+        <w:tab/>
+      </w:r>
+      <w:r>
+        <w:tab/>
+      </w:r>
+      <w:r>
+        <w:tab/>
+      </w:r>
+      <w:r>
+        <w:tab/>
+      </w:r>
+      <w:r>
+        <w:t>FALL</w:t>
+      </w:r>
+      <w:r>
+        <w:t xml:space="preserve"> 2015</w:t>
+      </w:r>
+    </w:p>
+    <w:p>
+      <w:pPr>
+        <w:pStyle w:val="ListBullet"/>
+        <w:spacing w:after="100" w:afterAutospacing="1"/>
+      </w:pPr>
+      <w:r>
+        <w:t xml:space="preserve">Leading a team of eight </w:t>
+      </w:r>
+      <w:r>
+        <w:t>to create and design a debt-solving application across multiple platforms</w:t>
+      </w:r>
+    </w:p>
+    <w:p>
+      <w:pPr>
+        <w:pStyle w:val="ListBullet"/>
+        <w:spacing w:after="100" w:afterAutospacing="1"/>
+      </w:pPr>
+      <w:r>
+        <w:t>Building Android application for “</w:t>
+      </w:r>
+      <w:proofErr w:type="spellStart"/>
+      <w:r>
+        <w:t>Fairwell</w:t>
+      </w:r>
+      <w:proofErr w:type="spellEnd"/>
+      <w:r>
+        <w:t xml:space="preserve">” with two </w:t>
+      </w:r>
+      <w:r>
+        <w:t xml:space="preserve">other </w:t>
+      </w:r>
+      <w:r>
+        <w:t>members using Android Studio</w:t>
+      </w:r>
+    </w:p>
+    <w:p>
+      <w:pPr>
+        <w:pStyle w:val="ListBullet"/>
+      </w:pPr>
+      <w:r>
+        <w:t xml:space="preserve">Website link: </w:t>
+      </w:r>
+      <w:hyperlink r:id="rId12" w:history="1">
+        <w:r>
+          <w:rPr>
+            <w:rStyle w:val="Hyperlink"/>
+          </w:rPr>
+          <w:t>http://budgetninja.github.io/</w:t>
+        </w:r>
+      </w:hyperlink>
+      <w:r>
+        <w:t xml:space="preserve"> </w:t>
       </w:r>
     </w:p>
     <w:p>
@@ -860,7 +764,16 @@
         <w:spacing w:before="120" w:after="0"/>
       </w:pPr>
       <w:r>
-        <w:t>BADGE TRACKING SYSTEM (GROUP PROJECT)</w:t>
+        <w:t xml:space="preserve">Bomberman in </w:t>
+      </w:r>
+      <w:r>
+        <w:t xml:space="preserve">ARM </w:t>
+      </w:r>
+      <w:r>
+        <w:t>ass</w:t>
+      </w:r>
+      <w:r>
+        <w:t>embly language (Group Project)</w:t>
       </w:r>
       <w:r>
         <w:tab/>
@@ -872,7 +785,78 @@
         <w:tab/>
       </w:r>
       <w:r>
+        <w:t>SPRING 2015</w:t>
+      </w:r>
+    </w:p>
+    <w:p>
+      <w:pPr>
+        <w:pStyle w:val="ListBullet"/>
+        <w:spacing w:after="0"/>
+      </w:pPr>
+      <w:r>
+        <w:t xml:space="preserve">Designed game requirements and schedules with </w:t>
+      </w:r>
+      <w:r>
+        <w:t xml:space="preserve">my </w:t>
+      </w:r>
+      <w:r>
+        <w:t>partner</w:t>
+      </w:r>
+    </w:p>
+    <w:p>
+      <w:pPr>
+        <w:pStyle w:val="ListBullet"/>
+        <w:spacing w:after="0"/>
+      </w:pPr>
+      <w:r>
+        <w:t xml:space="preserve">Implemented Nintendo Bomberman game </w:t>
+      </w:r>
+      <w:r>
+        <w:t>in</w:t>
+      </w:r>
+      <w:r>
+        <w:t xml:space="preserve"> ARM </w:t>
+      </w:r>
+      <w:r>
+        <w:t>microprocessor</w:t>
+      </w:r>
+      <w:r>
+        <w:t xml:space="preserve"> using UART serial communication</w:t>
+      </w:r>
+    </w:p>
+    <w:p>
+      <w:pPr>
+        <w:pStyle w:val="ListBullet"/>
+        <w:spacing w:after="0"/>
+      </w:pPr>
+      <w:r>
+        <w:t>Optimized runtime performance of the game and utilization of peripherals</w:t>
+      </w:r>
+    </w:p>
+    <w:p>
+      <w:pPr>
+        <w:pStyle w:val="Subsection"/>
+        <w:spacing w:before="120" w:after="0"/>
+      </w:pPr>
+      <w:r>
+        <w:t>top-down parsing TREE (Group Project)</w:t>
+      </w:r>
+      <w:r>
         <w:tab/>
+      </w:r>
+      <w:r>
+        <w:tab/>
+      </w:r>
+      <w:r>
+        <w:tab/>
+      </w:r>
+      <w:r>
+        <w:tab/>
+      </w:r>
+      <w:r>
+        <w:tab/>
+      </w:r>
+      <w:r>
         <w:t>SPRING 2015</w:t>
       </w:r>
     </w:p>
@@ -882,25 +866,52 @@
         <w:spacing w:after="100" w:afterAutospacing="1"/>
       </w:pPr>
       <w:r>
-        <w:t>U</w:t>
-      </w:r>
-      <w:r>
-        <w:t>sed</w:t>
-      </w:r>
-      <w:r>
-        <w:t xml:space="preserve"> Arduino UNO microcontroller board with NFC chip and WIFI shield installed to implement tracking badge</w:t>
+        <w:t xml:space="preserve">Developed a toy programming language that followed Chomsky notation with EBNF extensions in Java </w:t>
       </w:r>
     </w:p>
     <w:p>
       <w:pPr>
         <w:pStyle w:val="ListBullet"/>
-        <w:spacing w:after="100" w:afterAutospacing="1"/>
-      </w:pPr>
-      <w:r>
-        <w:t>Localized</w:t>
-      </w:r>
-      <w:r>
-        <w:t xml:space="preserve"> badge device based on the relative distance from WIFI routers and sending to database manager </w:t>
+        <w:spacing w:after="120"/>
+      </w:pPr>
+      <w:r>
+        <w:t xml:space="preserve">Constructed object-oriented parsing tree in JIVE which also handled semantic errors </w:t>
+      </w:r>
+    </w:p>
+    <w:p>
+      <w:pPr>
+        <w:pStyle w:val="Subsection"/>
+        <w:spacing w:before="100" w:after="0"/>
+      </w:pPr>
+      <w:r>
+        <w:t>Android ap</w:t>
+      </w:r>
+      <w:r>
+        <w:t>P</w:t>
+      </w:r>
+      <w:r>
+        <w:t xml:space="preserve"> </w:t>
+      </w:r>
+      <w:r>
+        <w:t>“Who is undercover”</w:t>
+      </w:r>
+      <w:r>
+        <w:t xml:space="preserve"> </w:t>
+      </w:r>
+      <w:r>
+        <w:t>(individual project)</w:t>
+      </w:r>
+      <w:r>
+        <w:tab/>
+      </w:r>
+      <w:r>
+        <w:tab/>
+      </w:r>
+      <w:r>
+        <w:tab/>
+      </w:r>
+      <w:r>
+        <w:t>Summer 2014</w:t>
       </w:r>
     </w:p>
     <w:p>
@@ -909,32 +920,33 @@
         <w:spacing w:after="0"/>
       </w:pPr>
       <w:r>
-        <w:t>Document</w:t>
-      </w:r>
-      <w:r>
-        <w:t>ed</w:t>
-      </w:r>
-      <w:r>
-        <w:t xml:space="preserve"> group project design and user guide</w:t>
-      </w:r>
-    </w:p>
-    <w:p>
-      <w:pPr>
-        <w:pStyle w:val="Subsection"/>
-        <w:spacing w:before="120" w:after="0"/>
-      </w:pPr>
-      <w:r>
-        <w:t>Bomberman in assembly language (Group Project)</w:t>
-      </w:r>
-      <w:r>
-        <w:tab/>
-      </w:r>
-      <w:r>
-        <w:tab/>
-      </w:r>
-      <w:r>
-        <w:tab/>
-        <w:t>SPRING 2015</w:t>
+        <w:t xml:space="preserve">Customized a </w:t>
+      </w:r>
+      <w:r>
+        <w:t xml:space="preserve">famous </w:t>
+      </w:r>
+      <w:r>
+        <w:t xml:space="preserve">Chinese </w:t>
+      </w:r>
+      <w:r>
+        <w:t xml:space="preserve">board </w:t>
+      </w:r>
+      <w:r>
+        <w:t xml:space="preserve">game in both English and Chinese </w:t>
+      </w:r>
+      <w:r>
+        <w:t xml:space="preserve">using </w:t>
+      </w:r>
+      <w:proofErr w:type="spellStart"/>
+      <w:r>
+        <w:t>AppInventor</w:t>
+      </w:r>
+      <w:proofErr w:type="spellEnd"/>
+      <w:r>
+        <w:t xml:space="preserve"> </w:t>
+      </w:r>
+      <w:r>
+        <w:t>with over 1000 downloads</w:t>
       </w:r>
     </w:p>
     <w:p>
@@ -943,221 +955,9 @@
         <w:spacing w:after="0"/>
       </w:pPr>
       <w:r>
-        <w:t>Desig</w:t>
-      </w:r>
-      <w:r>
-        <w:t>ned</w:t>
-      </w:r>
-      <w:r>
-        <w:t xml:space="preserve"> game requirements and schedules with partner</w:t>
-      </w:r>
-    </w:p>
-    <w:p>
-      <w:pPr>
-        <w:pStyle w:val="ListBullet"/>
-        <w:spacing w:after="0"/>
-      </w:pPr>
-      <w:r>
-        <w:t>Implement</w:t>
-      </w:r>
-      <w:r>
-        <w:t>ed</w:t>
-      </w:r>
-      <w:r>
-        <w:t xml:space="preserve"> Nintendo Bomberman game using ARM Assembly Language</w:t>
-      </w:r>
-    </w:p>
-    <w:p>
-      <w:pPr>
-        <w:pStyle w:val="ListBullet"/>
-        <w:spacing w:after="0"/>
-      </w:pPr>
-      <w:r>
-        <w:t>Optimiz</w:t>
-      </w:r>
-      <w:r>
-        <w:t>ed</w:t>
-      </w:r>
-      <w:r>
-        <w:t xml:space="preserve"> runtime performance </w:t>
-      </w:r>
-      <w:r>
-        <w:t xml:space="preserve">of the game </w:t>
-      </w:r>
-      <w:r>
-        <w:t>and</w:t>
-      </w:r>
-      <w:r>
-        <w:t xml:space="preserve"> utilization </w:t>
-      </w:r>
-      <w:r>
-        <w:t>of perip</w:t>
-      </w:r>
-      <w:r>
-        <w:t>herals</w:t>
-      </w:r>
-    </w:p>
-    <w:p>
-      <w:pPr>
-        <w:pStyle w:val="Subsection"/>
-        <w:spacing w:before="120" w:after="0"/>
-      </w:pPr>
-      <w:r>
-        <w:t xml:space="preserve">top-down parsing </w:t>
-      </w:r>
-      <w:r>
-        <w:t>TREE (Group Project)</w:t>
-      </w:r>
-      <w:r>
-        <w:tab/>
-      </w:r>
-      <w:r>
-        <w:tab/>
-      </w:r>
-      <w:r>
-        <w:tab/>
-      </w:r>
-      <w:r>
-        <w:tab/>
-        <w:t>SPRING 2015</w:t>
-      </w:r>
-    </w:p>
-    <w:p>
-      <w:pPr>
-        <w:pStyle w:val="ListBullet"/>
-        <w:spacing w:after="100" w:afterAutospacing="1"/>
-      </w:pPr>
-      <w:r>
-        <w:t>Develop</w:t>
-      </w:r>
-      <w:r>
-        <w:t>ed</w:t>
-      </w:r>
-      <w:r>
-        <w:t xml:space="preserve"> a </w:t>
-      </w:r>
-      <w:r>
-        <w:t>toy</w:t>
-      </w:r>
-      <w:r>
-        <w:t xml:space="preserve"> programming language</w:t>
-      </w:r>
-      <w:r>
-        <w:t xml:space="preserve"> that followed Chomsky notation with EBNF extensions </w:t>
-      </w:r>
-      <w:r>
-        <w:t xml:space="preserve">in Java </w:t>
-      </w:r>
-    </w:p>
-    <w:p>
-      <w:pPr>
-        <w:pStyle w:val="ListBullet"/>
-        <w:spacing w:after="120"/>
-      </w:pPr>
-      <w:r>
-        <w:t>Construct</w:t>
-      </w:r>
-      <w:r>
-        <w:t>ed</w:t>
-      </w:r>
-      <w:r>
-        <w:t xml:space="preserve"> </w:t>
-      </w:r>
-      <w:r>
-        <w:t xml:space="preserve">object-oriented </w:t>
-      </w:r>
-      <w:r>
-        <w:t xml:space="preserve">parsing tree </w:t>
-      </w:r>
-      <w:r>
-        <w:t>in JIVE which also handle</w:t>
-      </w:r>
-      <w:r>
-        <w:t>d</w:t>
-      </w:r>
-      <w:r>
-        <w:t xml:space="preserve"> </w:t>
-      </w:r>
-      <w:r>
-        <w:t>semantic</w:t>
-      </w:r>
-      <w:r>
-        <w:t xml:space="preserve"> errors </w:t>
-      </w:r>
-    </w:p>
-    <w:p>
-      <w:pPr>
-        <w:pStyle w:val="SectionHeading"/>
-        <w:spacing w:before="120" w:after="120"/>
-        <w:rPr>
-          <w:u w:val="single"/>
-        </w:rPr>
-      </w:pPr>
-      <w:r>
-        <w:rPr>
-          <w:u w:val="single"/>
-        </w:rPr>
-        <w:t>Individual Project</w:t>
-      </w:r>
-      <w:r>
-        <w:rPr>
-          <w:u w:val="single"/>
-        </w:rPr>
-        <w:t>__________________</w:t>
-      </w:r>
-      <w:r>
-        <w:rPr>
-          <w:u w:val="single"/>
-        </w:rPr>
-        <w:t>_____________________________________________________</w:t>
-      </w:r>
-      <w:r>
-        <w:rPr>
-          <w:u w:val="single"/>
-        </w:rPr>
-        <w:t>__________</w:t>
-      </w:r>
-    </w:p>
-    <w:p>
-      <w:pPr>
-        <w:pStyle w:val="Subsection"/>
-        <w:spacing w:before="100" w:after="0"/>
-      </w:pPr>
-      <w:r>
-        <w:t xml:space="preserve">Android application development </w:t>
-      </w:r>
-      <w:r>
-        <w:tab/>
-      </w:r>
-      <w:r>
-        <w:tab/>
-      </w:r>
-      <w:r>
-        <w:tab/>
-      </w:r>
-      <w:r>
-        <w:tab/>
-      </w:r>
-      <w:r>
-        <w:tab/>
-      </w:r>
-      <w:r>
-        <w:t>Summer 2014</w:t>
-      </w:r>
-    </w:p>
-    <w:p>
-      <w:pPr>
-        <w:pStyle w:val="ListBullet"/>
-        <w:spacing w:after="0"/>
-      </w:pPr>
-      <w:r>
-        <w:t>Customized a well-known Chinese game in both English and Chinese using AppInventor</w:t>
-      </w:r>
-      <w:r>
-        <w:br/>
-        <w:t xml:space="preserve">Google Play Store: </w:t>
-      </w:r>
-      <w:hyperlink r:id="rId12" w:history="1">
+        <w:t xml:space="preserve">Play Store link: </w:t>
+      </w:r>
+      <w:hyperlink r:id="rId13" w:history="1">
         <w:r>
           <w:rPr>
             <w:rStyle w:val="Hyperlink"/>
@@ -1169,34 +969,356 @@
     <w:p>
       <w:pPr>
         <w:pStyle w:val="SectionHeading"/>
-        <w:spacing w:before="120" w:after="120"/>
-        <w:rPr>
-          <w:u w:val="single"/>
-        </w:rPr>
-      </w:pPr>
-      <w:r>
-        <w:rPr>
-          <w:u w:val="single"/>
-        </w:rPr>
-        <w:t>Volunteering and Experiences</w:t>
-      </w:r>
-      <w:r>
-        <w:rPr>
-          <w:u w:val="single"/>
-        </w:rPr>
-        <w:t>______</w:t>
-      </w:r>
-      <w:r>
-        <w:rPr>
-          <w:u w:val="single"/>
-        </w:rPr>
-        <w:t>___________________________________________________</w:t>
-      </w:r>
-      <w:r>
-        <w:rPr>
-          <w:u w:val="single"/>
-        </w:rPr>
-        <w:t>__________</w:t>
+        <w:spacing w:before="120" w:after="20"/>
+        <w:rPr>
+          <w:sz w:val="28"/>
+        </w:rPr>
+      </w:pPr>
+      <w:r>
+        <w:rPr>
+          <w:sz w:val="28"/>
+        </w:rPr>
+        <w:t>R</w:t>
+      </w:r>
+      <w:r>
+        <w:rPr>
+          <w:sz w:val="28"/>
+        </w:rPr>
+        <w:t>elevant C</w:t>
+      </w:r>
+      <w:bookmarkStart w:id="0" w:name="_GoBack"/>
+      <w:bookmarkEnd w:id="0"/>
+      <w:r>
+        <w:rPr>
+          <w:sz w:val="28"/>
+        </w:rPr>
+        <w:t>oursework</w:t>
+      </w:r>
+    </w:p>
+    <w:p>
+      <w:pPr>
+        <w:spacing w:after="0"/>
+        <w:rPr>
+          <w:szCs w:val="19"/>
+        </w:rPr>
+      </w:pPr>
+      <w:r>
+        <w:rPr>
+          <w:szCs w:val="19"/>
+        </w:rPr>
+        <w:t xml:space="preserve">Digital Systems, Data Structures, Computer Organization, Real-time &amp; Embedded </w:t>
+      </w:r>
+      <w:r>
+        <w:rPr>
+          <w:szCs w:val="19"/>
+        </w:rPr>
+        <w:t>OS</w:t>
+      </w:r>
+      <w:r>
+        <w:rPr>
+          <w:szCs w:val="19"/>
+        </w:rPr>
+        <w:t xml:space="preserve">, </w:t>
+      </w:r>
+      <w:r>
+        <w:rPr>
+          <w:szCs w:val="19"/>
+        </w:rPr>
+        <w:t>Microprocessors &amp; Microcomputers, Hardware/Software Integrated System</w:t>
+      </w:r>
+      <w:r>
+        <w:rPr>
+          <w:szCs w:val="19"/>
+        </w:rPr>
+        <w:t>, Computer Systems Administration, Operating Systems, Software Engineering</w:t>
+      </w:r>
+    </w:p>
+    <w:p>
+      <w:pPr>
+        <w:pStyle w:val="SectionHeading"/>
+        <w:spacing w:before="120" w:after="20"/>
+        <w:rPr>
+          <w:sz w:val="28"/>
+        </w:rPr>
+      </w:pPr>
+      <w:r>
+        <w:rPr>
+          <w:sz w:val="28"/>
+        </w:rPr>
+        <w:t>Skills &amp; Abilities</w:t>
+      </w:r>
+    </w:p>
+    <w:p>
+      <w:pPr>
+        <w:pStyle w:val="Subsection"/>
+        <w:spacing w:before="0" w:after="0"/>
+        <w:rPr>
+          <w:b w:val="0"/>
+          <w:caps w:val="0"/>
+        </w:rPr>
+      </w:pPr>
+      <w:r>
+        <w:t>Technical skills</w:t>
+      </w:r>
+      <w:r>
+        <w:t xml:space="preserve"> </w:t>
+      </w:r>
+      <w:r>
+        <w:br/>
+      </w:r>
+      <w:r>
+        <w:rPr>
+          <w:b w:val="0"/>
+          <w:caps w:val="0"/>
+        </w:rPr>
+        <w:t xml:space="preserve">Programming Skills: </w:t>
+      </w:r>
+      <w:r>
+        <w:rPr>
+          <w:b w:val="0"/>
+          <w:caps w:val="0"/>
+        </w:rPr>
+        <w:t>Java</w:t>
+      </w:r>
+      <w:r>
+        <w:rPr>
+          <w:b w:val="0"/>
+          <w:caps w:val="0"/>
+        </w:rPr>
+        <w:t>, C, C++</w:t>
+      </w:r>
+      <w:r>
+        <w:rPr>
+          <w:b w:val="0"/>
+          <w:caps w:val="0"/>
+        </w:rPr>
+        <w:t xml:space="preserve">; </w:t>
+      </w:r>
+      <w:r>
+        <w:rPr>
+          <w:b w:val="0"/>
+          <w:caps w:val="0"/>
+        </w:rPr>
+        <w:t>ARM Assembly Language</w:t>
+      </w:r>
+      <w:r>
+        <w:rPr>
+          <w:b w:val="0"/>
+          <w:caps w:val="0"/>
+        </w:rPr>
+        <w:t xml:space="preserve">; </w:t>
+      </w:r>
+      <w:r>
+        <w:rPr>
+          <w:b w:val="0"/>
+          <w:caps w:val="0"/>
+        </w:rPr>
+        <w:t xml:space="preserve">HDL Verilog; </w:t>
+      </w:r>
+      <w:r>
+        <w:rPr>
+          <w:b w:val="0"/>
+          <w:caps w:val="0"/>
+        </w:rPr>
+        <w:t>HTML, CSS, JavaScript and SQL</w:t>
+      </w:r>
+      <w:r>
+        <w:rPr>
+          <w:b w:val="0"/>
+          <w:caps w:val="0"/>
+        </w:rPr>
+        <w:br/>
+        <w:t xml:space="preserve">Software Skills: </w:t>
+      </w:r>
+      <w:proofErr w:type="spellStart"/>
+      <w:r>
+        <w:rPr>
+          <w:b w:val="0"/>
+          <w:caps w:val="0"/>
+        </w:rPr>
+        <w:t>Git</w:t>
+      </w:r>
+      <w:proofErr w:type="spellEnd"/>
+      <w:r>
+        <w:rPr>
+          <w:b w:val="0"/>
+          <w:caps w:val="0"/>
+        </w:rPr>
+        <w:t xml:space="preserve">/GitHub, Android Studio, </w:t>
+      </w:r>
+      <w:proofErr w:type="spellStart"/>
+      <w:r>
+        <w:rPr>
+          <w:b w:val="0"/>
+          <w:caps w:val="0"/>
+        </w:rPr>
+        <w:t>PuTTy</w:t>
+      </w:r>
+      <w:proofErr w:type="spellEnd"/>
+      <w:r>
+        <w:rPr>
+          <w:b w:val="0"/>
+          <w:caps w:val="0"/>
+        </w:rPr>
+        <w:t xml:space="preserve">, Cygwin Terminal, </w:t>
+      </w:r>
+      <w:proofErr w:type="spellStart"/>
+      <w:proofErr w:type="gramStart"/>
+      <w:r>
+        <w:rPr>
+          <w:b w:val="0"/>
+          <w:caps w:val="0"/>
+        </w:rPr>
+        <w:t>Keil</w:t>
+      </w:r>
+      <w:proofErr w:type="spellEnd"/>
+      <w:proofErr w:type="gramEnd"/>
+      <w:r>
+        <w:rPr>
+          <w:b w:val="0"/>
+          <w:caps w:val="0"/>
+        </w:rPr>
+        <w:t xml:space="preserve"> </w:t>
+      </w:r>
+      <w:proofErr w:type="spellStart"/>
+      <w:r>
+        <w:rPr>
+          <w:b w:val="0"/>
+          <w:caps w:val="0"/>
+        </w:rPr>
+        <w:t>uVision</w:t>
+      </w:r>
+      <w:proofErr w:type="spellEnd"/>
+      <w:r>
+        <w:rPr>
+          <w:b w:val="0"/>
+          <w:caps w:val="0"/>
+        </w:rPr>
+        <w:t>, Multisim</w:t>
+      </w:r>
+      <w:r>
+        <w:rPr>
+          <w:b w:val="0"/>
+          <w:caps w:val="0"/>
+        </w:rPr>
+        <w:br/>
+      </w:r>
+      <w:r>
+        <w:rPr>
+          <w:b w:val="0"/>
+          <w:caps w:val="0"/>
+        </w:rPr>
+        <w:t>Operating System</w:t>
+      </w:r>
+      <w:r>
+        <w:rPr>
+          <w:b w:val="0"/>
+          <w:caps w:val="0"/>
+        </w:rPr>
+        <w:t>s</w:t>
+      </w:r>
+      <w:r>
+        <w:rPr>
+          <w:b w:val="0"/>
+          <w:caps w:val="0"/>
+        </w:rPr>
+        <w:t xml:space="preserve">: </w:t>
+      </w:r>
+      <w:r>
+        <w:rPr>
+          <w:b w:val="0"/>
+          <w:caps w:val="0"/>
+        </w:rPr>
+        <w:t xml:space="preserve">Microsoft </w:t>
+      </w:r>
+      <w:r>
+        <w:rPr>
+          <w:b w:val="0"/>
+          <w:caps w:val="0"/>
+        </w:rPr>
+        <w:t>Windows, Linux, Android</w:t>
+      </w:r>
+    </w:p>
+    <w:p>
+      <w:pPr>
+        <w:pStyle w:val="Subsection"/>
+        <w:spacing w:before="120" w:after="0"/>
+      </w:pPr>
+      <w:r>
+        <w:t>Language proficiency</w:t>
+      </w:r>
+    </w:p>
+    <w:p>
+      <w:pPr>
+        <w:pStyle w:val="ListBullet"/>
+        <w:numPr>
+          <w:ilvl w:val="0"/>
+          <w:numId w:val="0"/>
+        </w:numPr>
+        <w:ind w:left="144" w:hanging="144"/>
+      </w:pPr>
+      <w:r>
+        <w:t xml:space="preserve">Chinese Mandarin </w:t>
+      </w:r>
+      <w:r>
+        <w:t>(</w:t>
+      </w:r>
+      <w:r>
+        <w:t>Native Fluency</w:t>
+      </w:r>
+      <w:r>
+        <w:t xml:space="preserve">), </w:t>
+      </w:r>
+      <w:r>
+        <w:t xml:space="preserve">English </w:t>
+      </w:r>
+      <w:r>
+        <w:t>(</w:t>
+      </w:r>
+      <w:r>
+        <w:t>Professional Proficiency</w:t>
+      </w:r>
+      <w:r>
+        <w:t xml:space="preserve">), </w:t>
+      </w:r>
+      <w:r>
+        <w:t xml:space="preserve">Malay </w:t>
+      </w:r>
+      <w:r>
+        <w:t>(Competent</w:t>
+      </w:r>
+      <w:r>
+        <w:t xml:space="preserve"> Proficiency</w:t>
+      </w:r>
+      <w:r>
+        <w:t>)</w:t>
+      </w:r>
+    </w:p>
+    <w:p>
+      <w:pPr>
+        <w:pStyle w:val="SectionHeading"/>
+        <w:spacing w:before="120" w:after="20"/>
+        <w:rPr>
+          <w:sz w:val="28"/>
+        </w:rPr>
+      </w:pPr>
+      <w:r>
+        <w:rPr>
+          <w:sz w:val="28"/>
+        </w:rPr>
+        <w:t xml:space="preserve">Volunteering </w:t>
+      </w:r>
+      <w:r>
+        <w:rPr>
+          <w:sz w:val="28"/>
+        </w:rPr>
+        <w:t xml:space="preserve">and </w:t>
+      </w:r>
+      <w:r>
+        <w:rPr>
+          <w:sz w:val="28"/>
+        </w:rPr>
+        <w:t>Experiences</w:t>
       </w:r>
     </w:p>
     <w:p>
@@ -1214,10 +1336,7 @@
         <w:tab/>
       </w:r>
       <w:r>
-        <w:rPr>
-          <w:b/>
-        </w:rPr>
-        <w:t>SPRING 2015 – PRESENT</w:t>
+        <w:tab/>
       </w:r>
     </w:p>
     <w:p>
@@ -1226,16 +1345,7 @@
         <w:spacing w:after="100" w:afterAutospacing="1"/>
       </w:pPr>
       <w:r>
-        <w:t>Work</w:t>
-      </w:r>
-      <w:r>
-        <w:t>ed</w:t>
-      </w:r>
-      <w:r>
-        <w:t xml:space="preserve"> as s</w:t>
-      </w:r>
-      <w:r>
-        <w:t xml:space="preserve">tudent assistant at Pistachio, UB Campus Dining &amp; Shops </w:t>
+        <w:t xml:space="preserve">Actively participating in social events and hackathons </w:t>
       </w:r>
       <w:r>
         <w:tab/>
@@ -1244,14 +1354,11 @@
         <w:tab/>
       </w:r>
       <w:r>
-        <w:rPr>
-          <w:b/>
-        </w:rPr>
-        <w:t>SPRING 2014 – SPRING 2015</w:t>
+        <w:tab/>
       </w:r>
     </w:p>
     <w:sectPr>
-      <w:footerReference w:type="default" r:id="rId13"/>
+      <w:footerReference w:type="default" r:id="rId14"/>
       <w:pgSz w:w="12240" w:h="15840"/>
       <w:pgMar w:top="1440" w:right="1440" w:bottom="1440" w:left="1440" w:header="720" w:footer="720" w:gutter="0"/>
       <w:pgNumType w:start="1"/>
@@ -2104,32 +2211,6 @@
   <w:docParts>
     <w:docPart>
       <w:docPartPr>
-        <w:name w:val="9C06AE8744E44ECC9B9B21C25B2E5321"/>
-        <w:category>
-          <w:name w:val="General"/>
-          <w:gallery w:val="placeholder"/>
-        </w:category>
-        <w:types>
-          <w:type w:val="bbPlcHdr"/>
-        </w:types>
-        <w:behaviors>
-          <w:behavior w:val="content"/>
-        </w:behaviors>
-        <w:guid w:val="{6C7E23A2-0079-4E04-AADB-49C9101C937F}"/>
-      </w:docPartPr>
-      <w:docPartBody>
-        <w:p>
-          <w:pPr>
-            <w:pStyle w:val="9C06AE8744E44ECC9B9B21C25B2E5321"/>
-          </w:pPr>
-          <w:r>
-            <w:t>[Your Name]</w:t>
-          </w:r>
-        </w:p>
-      </w:docPartBody>
-    </w:docPart>
-    <w:docPart>
-      <w:docPartPr>
         <w:name w:val="8B3D2EA30C9743E6ACEC3D231767B5D4"/>
         <w:category>
           <w:name w:val="General"/>
@@ -2265,6 +2346,7 @@
     <w:rsidRoot w:val="0094797B"/>
     <w:rsid w:val="00117786"/>
     <w:rsid w:val="002B00E2"/>
+    <w:rsid w:val="00364248"/>
     <w:rsid w:val="004217BC"/>
     <w:rsid w:val="00424580"/>
     <w:rsid w:val="00444C8D"/>
@@ -3072,7 +3154,7 @@
 </file>
 
 <file path=customXml/itemProps3.xml><?xml version="1.0" encoding="utf-8"?>
-<ds:datastoreItem xmlns:ds="http://schemas.openxmlformats.org/officeDocument/2006/customXml" ds:itemID="{ECE52BEA-CA6C-4CED-A5D9-4E6F77D135B7}">
+<ds:datastoreItem xmlns:ds="http://schemas.openxmlformats.org/officeDocument/2006/customXml" ds:itemID="{4424ED28-5084-4027-8576-3CB1DBF644C2}">
   <ds:schemaRefs>
     <ds:schemaRef ds:uri="http://schemas.openxmlformats.org/officeDocument/2006/bibliography"/>
   </ds:schemaRefs>

</xml_diff>